<commit_message>
Added figures, finished analysis of larvae, started Ch 3 document
</commit_message>
<xml_diff>
--- a/Ionocyte/Figures/Ionoregulatory Responses to OA figures.docx
+++ b/Ionocyte/Figures/Ionoregulatory Responses to OA figures.docx
@@ -1,18 +1,13 @@
 
 <file path=word/document.xml><?xml version="1.0" encoding="utf-8"?>
-<w:document xmlns:wpc="http://schemas.microsoft.com/office/word/2010/wordprocessingCanvas" xmlns:cx="http://schemas.microsoft.com/office/drawing/2014/chartex" xmlns:cx1="http://schemas.microsoft.com/office/drawing/2015/9/8/chartex" xmlns:cx2="http://schemas.microsoft.com/office/drawing/2015/10/21/chartex" xmlns:cx3="http://schemas.microsoft.com/office/drawing/2016/5/9/chartex" xmlns:cx4="http://schemas.microsoft.com/office/drawing/2016/5/10/chartex" xmlns:cx5="http://schemas.microsoft.com/office/drawing/2016/5/11/chartex" xmlns:cx6="http://schemas.microsoft.com/office/drawing/2016/5/12/chartex" xmlns:cx7="http://schemas.microsoft.com/office/drawing/2016/5/13/chartex" xmlns:cx8="http://schemas.microsoft.com/office/drawing/2016/5/14/chartex" xmlns:mc="http://schemas.openxmlformats.org/markup-compatibility/2006" xmlns:aink="http://schemas.microsoft.com/office/drawing/2016/ink" xmlns:am3d="http://schemas.microsoft.com/office/drawing/2017/model3d" xmlns:o="urn:schemas-microsoft-com:office:office" xmlns:r="http://schemas.openxmlformats.org/officeDocument/2006/relationships" xmlns:m="http://schemas.openxmlformats.org/officeDocument/2006/math" xmlns:v="urn:schemas-microsoft-com:vml" xmlns:wp14="http://schemas.microsoft.com/office/word/2010/wordprocessingDrawing" xmlns:wp="http://schemas.openxmlformats.org/drawingml/2006/wordprocessingDrawing" xmlns:w10="urn:schemas-microsoft-com:office:word" xmlns:w="http://schemas.openxmlformats.org/wordprocessingml/2006/main" xmlns:w14="http://schemas.microsoft.com/office/word/2010/wordml" xmlns:w15="http://schemas.microsoft.com/office/word/2012/wordml" xmlns:w16cex="http://schemas.microsoft.com/office/word/2018/wordml/cex" xmlns:w16cid="http://schemas.microsoft.com/office/word/2016/wordml/cid" xmlns:w16="http://schemas.microsoft.com/office/word/2018/wordml" xmlns:w16sdtdh="http://schemas.microsoft.com/office/word/2020/wordml/sdtdatahash" xmlns:w16se="http://schemas.microsoft.com/office/word/2015/wordml/symex" xmlns:wpg="http://schemas.microsoft.com/office/word/2010/wordprocessingGroup" xmlns:wpi="http://schemas.microsoft.com/office/word/2010/wordprocessingInk" xmlns:wne="http://schemas.microsoft.com/office/word/2006/wordml" xmlns:wps="http://schemas.microsoft.com/office/word/2010/wordprocessingShape" mc:Ignorable="w14 w15 w16se w16cid w16 w16cex w16sdtdh wp14">
+<w:document xmlns:wpc="http://schemas.microsoft.com/office/word/2010/wordprocessingCanvas" xmlns:cx="http://schemas.microsoft.com/office/drawing/2014/chartex" xmlns:cx1="http://schemas.microsoft.com/office/drawing/2015/9/8/chartex" xmlns:cx2="http://schemas.microsoft.com/office/drawing/2015/10/21/chartex" xmlns:cx3="http://schemas.microsoft.com/office/drawing/2016/5/9/chartex" xmlns:cx4="http://schemas.microsoft.com/office/drawing/2016/5/10/chartex" xmlns:cx5="http://schemas.microsoft.com/office/drawing/2016/5/11/chartex" xmlns:cx6="http://schemas.microsoft.com/office/drawing/2016/5/12/chartex" xmlns:cx7="http://schemas.microsoft.com/office/drawing/2016/5/13/chartex" xmlns:cx8="http://schemas.microsoft.com/office/drawing/2016/5/14/chartex" xmlns:mc="http://schemas.openxmlformats.org/markup-compatibility/2006" xmlns:aink="http://schemas.microsoft.com/office/drawing/2016/ink" xmlns:am3d="http://schemas.microsoft.com/office/drawing/2017/model3d" xmlns:o="urn:schemas-microsoft-com:office:office" xmlns:oel="http://schemas.microsoft.com/office/2019/extlst" xmlns:r="http://schemas.openxmlformats.org/officeDocument/2006/relationships" xmlns:m="http://schemas.openxmlformats.org/officeDocument/2006/math" xmlns:v="urn:schemas-microsoft-com:vml" xmlns:wp14="http://schemas.microsoft.com/office/word/2010/wordprocessingDrawing" xmlns:wp="http://schemas.openxmlformats.org/drawingml/2006/wordprocessingDrawing" xmlns:w10="urn:schemas-microsoft-com:office:word" xmlns:w="http://schemas.openxmlformats.org/wordprocessingml/2006/main" xmlns:w14="http://schemas.microsoft.com/office/word/2010/wordml" xmlns:w15="http://schemas.microsoft.com/office/word/2012/wordml" xmlns:w16cex="http://schemas.microsoft.com/office/word/2018/wordml/cex" xmlns:w16cid="http://schemas.microsoft.com/office/word/2016/wordml/cid" xmlns:w16="http://schemas.microsoft.com/office/word/2018/wordml" xmlns:w16sdtdh="http://schemas.microsoft.com/office/word/2020/wordml/sdtdatahash" xmlns:w16se="http://schemas.microsoft.com/office/word/2015/wordml/symex" xmlns:wpg="http://schemas.microsoft.com/office/word/2010/wordprocessingGroup" xmlns:wpi="http://schemas.microsoft.com/office/word/2010/wordprocessingInk" xmlns:wne="http://schemas.microsoft.com/office/word/2006/wordml" xmlns:wps="http://schemas.microsoft.com/office/word/2010/wordprocessingShape" mc:Ignorable="w14 w15 w16se w16cid w16 w16cex w16sdtdh wp14">
   <w:body>
     <w:p>
       <w:pPr>
         <w:pStyle w:val="TS"/>
       </w:pPr>
-      <w:proofErr w:type="spellStart"/>
-      <w:r>
-        <w:t>Ionoregulatory</w:t>
-      </w:r>
-      <w:proofErr w:type="spellEnd"/>
-      <w:r>
-        <w:t xml:space="preserve"> Responses to OA figures</w:t>
+      <w:r>
+        <w:t>Ionoregulatory Responses to OA figures</w:t>
       </w:r>
     </w:p>
     <w:p>
@@ -32,6 +27,17 @@
       <w:r>
         <w:t>This is a place to paste the figures but they should also be saved in a folder as PDF files</w:t>
       </w:r>
+      <w:r>
+        <w:t xml:space="preserve">. </w:t>
+      </w:r>
+    </w:p>
+    <w:p>
+      <w:pPr>
+        <w:pStyle w:val="TS"/>
+      </w:pPr>
+      <w:r>
+        <w:t xml:space="preserve">PDFs are saved in Github folder MenidiaOA&gt;Ionocytes&gt;Figures. </w:t>
+      </w:r>
     </w:p>
     <w:p>
       <w:pPr>
@@ -62,9 +68,9 @@
       </w:pPr>
       <w:r>
         <w:drawing>
-          <wp:inline distT="0" distB="0" distL="0" distR="0" wp14:anchorId="240AC6D5" wp14:editId="16F40D2A">
-            <wp:extent cx="3761117" cy="3761117"/>
-            <wp:effectExtent l="0" t="0" r="0" b="0"/>
+          <wp:inline distT="0" distB="0" distL="0" distR="0" wp14:anchorId="02658093" wp14:editId="3DC0D46D">
+            <wp:extent cx="2695575" cy="2695575"/>
+            <wp:effectExtent l="0" t="0" r="9525" b="9525"/>
             <wp:docPr id="1" name="Picture 1"/>
             <wp:cNvGraphicFramePr>
               <a:graphicFrameLocks xmlns:a="http://schemas.openxmlformats.org/drawingml/2006/main" noChangeAspect="1"/>
@@ -85,7 +91,7 @@
                   <pic:spPr>
                     <a:xfrm>
                       <a:off x="0" y="0"/>
-                      <a:ext cx="3762862" cy="3762862"/>
+                      <a:ext cx="2695575" cy="2695575"/>
                     </a:xfrm>
                     <a:prstGeom prst="rect">
                       <a:avLst/>
@@ -100,6 +106,679 @@
       <w:r>
         <w:t xml:space="preserve"> </w:t>
       </w:r>
+      <w:r>
+        <w:drawing>
+          <wp:inline distT="0" distB="0" distL="0" distR="0" wp14:anchorId="0659BC0C" wp14:editId="532A4C54">
+            <wp:extent cx="2676525" cy="2676525"/>
+            <wp:effectExtent l="0" t="0" r="9525" b="9525"/>
+            <wp:docPr id="2" name="Picture 2"/>
+            <wp:cNvGraphicFramePr>
+              <a:graphicFrameLocks xmlns:a="http://schemas.openxmlformats.org/drawingml/2006/main" noChangeAspect="1"/>
+            </wp:cNvGraphicFramePr>
+            <a:graphic xmlns:a="http://schemas.openxmlformats.org/drawingml/2006/main">
+              <a:graphicData uri="http://schemas.openxmlformats.org/drawingml/2006/picture">
+                <pic:pic xmlns:pic="http://schemas.openxmlformats.org/drawingml/2006/picture">
+                  <pic:nvPicPr>
+                    <pic:cNvPr id="1" name=""/>
+                    <pic:cNvPicPr/>
+                  </pic:nvPicPr>
+                  <pic:blipFill>
+                    <a:blip r:embed="rId5"/>
+                    <a:stretch>
+                      <a:fillRect/>
+                    </a:stretch>
+                  </pic:blipFill>
+                  <pic:spPr>
+                    <a:xfrm>
+                      <a:off x="0" y="0"/>
+                      <a:ext cx="2676525" cy="2676525"/>
+                    </a:xfrm>
+                    <a:prstGeom prst="rect">
+                      <a:avLst/>
+                    </a:prstGeom>
+                  </pic:spPr>
+                </pic:pic>
+              </a:graphicData>
+            </a:graphic>
+          </wp:inline>
+        </w:drawing>
+      </w:r>
+    </w:p>
+    <w:p>
+      <w:pPr>
+        <w:pStyle w:val="TS"/>
+      </w:pPr>
+      <w:r>
+        <w:t>Figures 2A and 2B</w:t>
+      </w:r>
+    </w:p>
+    <w:p>
+      <w:pPr>
+        <w:pStyle w:val="TS"/>
+      </w:pPr>
+      <w:r>
+        <w:t xml:space="preserve">Copied to clipboard with dimensions of 400x400. </w:t>
+      </w:r>
+    </w:p>
+    <w:p>
+      <w:pPr>
+        <w:pStyle w:val="TS"/>
+      </w:pPr>
+    </w:p>
+    <w:p>
+      <w:pPr>
+        <w:pStyle w:val="TS"/>
+      </w:pPr>
+      <w:r>
+        <w:drawing>
+          <wp:inline distT="0" distB="0" distL="0" distR="0" wp14:anchorId="1F1653A6" wp14:editId="37E7C94E">
+            <wp:extent cx="5943600" cy="2641600"/>
+            <wp:effectExtent l="0" t="0" r="0" b="6350"/>
+            <wp:docPr id="3" name="Picture 3"/>
+            <wp:cNvGraphicFramePr>
+              <a:graphicFrameLocks xmlns:a="http://schemas.openxmlformats.org/drawingml/2006/main" noChangeAspect="1"/>
+            </wp:cNvGraphicFramePr>
+            <a:graphic xmlns:a="http://schemas.openxmlformats.org/drawingml/2006/main">
+              <a:graphicData uri="http://schemas.openxmlformats.org/drawingml/2006/picture">
+                <pic:pic xmlns:pic="http://schemas.openxmlformats.org/drawingml/2006/picture">
+                  <pic:nvPicPr>
+                    <pic:cNvPr id="1" name=""/>
+                    <pic:cNvPicPr/>
+                  </pic:nvPicPr>
+                  <pic:blipFill>
+                    <a:blip r:embed="rId6"/>
+                    <a:stretch>
+                      <a:fillRect/>
+                    </a:stretch>
+                  </pic:blipFill>
+                  <pic:spPr>
+                    <a:xfrm>
+                      <a:off x="0" y="0"/>
+                      <a:ext cx="5943600" cy="2641600"/>
+                    </a:xfrm>
+                    <a:prstGeom prst="rect">
+                      <a:avLst/>
+                    </a:prstGeom>
+                  </pic:spPr>
+                </pic:pic>
+              </a:graphicData>
+            </a:graphic>
+          </wp:inline>
+        </w:drawing>
+      </w:r>
+    </w:p>
+    <w:p>
+      <w:pPr>
+        <w:pStyle w:val="TS"/>
+      </w:pPr>
+      <w:r>
+        <w:t>Figure 2</w:t>
+      </w:r>
+    </w:p>
+    <w:p>
+      <w:pPr>
+        <w:pStyle w:val="TS"/>
+      </w:pPr>
+      <w:r>
+        <w:t xml:space="preserve">Copied to clipboard with dimensions of 900x400. </w:t>
+      </w:r>
+    </w:p>
+    <w:p>
+      <w:pPr>
+        <w:pStyle w:val="TS"/>
+      </w:pPr>
+    </w:p>
+    <w:p>
+      <w:pPr>
+        <w:pStyle w:val="TS"/>
+      </w:pPr>
+    </w:p>
+    <w:p>
+      <w:pPr>
+        <w:pStyle w:val="TS"/>
+      </w:pPr>
+    </w:p>
+    <w:p>
+      <w:pPr>
+        <w:pStyle w:val="TS"/>
+      </w:pPr>
+      <w:r>
+        <w:drawing>
+          <wp:inline distT="0" distB="0" distL="0" distR="0" wp14:anchorId="659DC4B3" wp14:editId="1A50ECFF">
+            <wp:extent cx="2743200" cy="2743200"/>
+            <wp:effectExtent l="0" t="0" r="0" b="0"/>
+            <wp:docPr id="5" name="Picture 5"/>
+            <wp:cNvGraphicFramePr>
+              <a:graphicFrameLocks xmlns:a="http://schemas.openxmlformats.org/drawingml/2006/main" noChangeAspect="1"/>
+            </wp:cNvGraphicFramePr>
+            <a:graphic xmlns:a="http://schemas.openxmlformats.org/drawingml/2006/main">
+              <a:graphicData uri="http://schemas.openxmlformats.org/drawingml/2006/picture">
+                <pic:pic xmlns:pic="http://schemas.openxmlformats.org/drawingml/2006/picture">
+                  <pic:nvPicPr>
+                    <pic:cNvPr id="1" name=""/>
+                    <pic:cNvPicPr/>
+                  </pic:nvPicPr>
+                  <pic:blipFill>
+                    <a:blip r:embed="rId7"/>
+                    <a:stretch>
+                      <a:fillRect/>
+                    </a:stretch>
+                  </pic:blipFill>
+                  <pic:spPr>
+                    <a:xfrm>
+                      <a:off x="0" y="0"/>
+                      <a:ext cx="2743200" cy="2743200"/>
+                    </a:xfrm>
+                    <a:prstGeom prst="rect">
+                      <a:avLst/>
+                    </a:prstGeom>
+                  </pic:spPr>
+                </pic:pic>
+              </a:graphicData>
+            </a:graphic>
+          </wp:inline>
+        </w:drawing>
+      </w:r>
+      <w:r>
+        <w:t xml:space="preserve"> </w:t>
+      </w:r>
+      <w:r>
+        <w:drawing>
+          <wp:inline distT="0" distB="0" distL="0" distR="0" wp14:anchorId="1345426D" wp14:editId="20BE73F9">
+            <wp:extent cx="2743200" cy="2743200"/>
+            <wp:effectExtent l="0" t="0" r="0" b="0"/>
+            <wp:docPr id="6" name="Picture 6"/>
+            <wp:cNvGraphicFramePr>
+              <a:graphicFrameLocks xmlns:a="http://schemas.openxmlformats.org/drawingml/2006/main" noChangeAspect="1"/>
+            </wp:cNvGraphicFramePr>
+            <a:graphic xmlns:a="http://schemas.openxmlformats.org/drawingml/2006/main">
+              <a:graphicData uri="http://schemas.openxmlformats.org/drawingml/2006/picture">
+                <pic:pic xmlns:pic="http://schemas.openxmlformats.org/drawingml/2006/picture">
+                  <pic:nvPicPr>
+                    <pic:cNvPr id="1" name=""/>
+                    <pic:cNvPicPr/>
+                  </pic:nvPicPr>
+                  <pic:blipFill>
+                    <a:blip r:embed="rId8"/>
+                    <a:stretch>
+                      <a:fillRect/>
+                    </a:stretch>
+                  </pic:blipFill>
+                  <pic:spPr>
+                    <a:xfrm>
+                      <a:off x="0" y="0"/>
+                      <a:ext cx="2743200" cy="2743200"/>
+                    </a:xfrm>
+                    <a:prstGeom prst="rect">
+                      <a:avLst/>
+                    </a:prstGeom>
+                  </pic:spPr>
+                </pic:pic>
+              </a:graphicData>
+            </a:graphic>
+          </wp:inline>
+        </w:drawing>
+      </w:r>
+    </w:p>
+    <w:p>
+      <w:pPr>
+        <w:pStyle w:val="TS"/>
+      </w:pPr>
+      <w:r>
+        <w:t>Figures 2A and 2B (alt)</w:t>
+      </w:r>
+    </w:p>
+    <w:p>
+      <w:pPr>
+        <w:pStyle w:val="TS"/>
+      </w:pPr>
+      <w:r>
+        <w:t xml:space="preserve">Copied to clipboard with dimensions of 400x400. </w:t>
+      </w:r>
+    </w:p>
+    <w:p>
+      <w:pPr>
+        <w:pStyle w:val="TS"/>
+      </w:pPr>
+    </w:p>
+    <w:p>
+      <w:pPr>
+        <w:pStyle w:val="TS"/>
+      </w:pPr>
+      <w:r>
+        <w:drawing>
+          <wp:inline distT="0" distB="0" distL="0" distR="0" wp14:anchorId="49B833B0" wp14:editId="5BF272A8">
+            <wp:extent cx="5943600" cy="2641600"/>
+            <wp:effectExtent l="0" t="0" r="0" b="6350"/>
+            <wp:docPr id="4" name="Picture 4"/>
+            <wp:cNvGraphicFramePr>
+              <a:graphicFrameLocks xmlns:a="http://schemas.openxmlformats.org/drawingml/2006/main" noChangeAspect="1"/>
+            </wp:cNvGraphicFramePr>
+            <a:graphic xmlns:a="http://schemas.openxmlformats.org/drawingml/2006/main">
+              <a:graphicData uri="http://schemas.openxmlformats.org/drawingml/2006/picture">
+                <pic:pic xmlns:pic="http://schemas.openxmlformats.org/drawingml/2006/picture">
+                  <pic:nvPicPr>
+                    <pic:cNvPr id="1" name=""/>
+                    <pic:cNvPicPr/>
+                  </pic:nvPicPr>
+                  <pic:blipFill>
+                    <a:blip r:embed="rId9"/>
+                    <a:stretch>
+                      <a:fillRect/>
+                    </a:stretch>
+                  </pic:blipFill>
+                  <pic:spPr>
+                    <a:xfrm>
+                      <a:off x="0" y="0"/>
+                      <a:ext cx="5943600" cy="2641600"/>
+                    </a:xfrm>
+                    <a:prstGeom prst="rect">
+                      <a:avLst/>
+                    </a:prstGeom>
+                  </pic:spPr>
+                </pic:pic>
+              </a:graphicData>
+            </a:graphic>
+          </wp:inline>
+        </w:drawing>
+      </w:r>
+    </w:p>
+    <w:p>
+      <w:pPr>
+        <w:pStyle w:val="TS"/>
+      </w:pPr>
+      <w:r>
+        <w:t>Figure 2 (alt)</w:t>
+      </w:r>
+    </w:p>
+    <w:p>
+      <w:pPr>
+        <w:pStyle w:val="TS"/>
+      </w:pPr>
+      <w:r>
+        <w:t xml:space="preserve">Copied to clipboard with dimensions of 900x400. </w:t>
+      </w:r>
+    </w:p>
+    <w:p>
+      <w:pPr>
+        <w:pStyle w:val="TS"/>
+      </w:pPr>
+    </w:p>
+    <w:p>
+      <w:pPr>
+        <w:pStyle w:val="TS"/>
+      </w:pPr>
+    </w:p>
+    <w:p>
+      <w:pPr>
+        <w:pStyle w:val="TS"/>
+      </w:pPr>
+      <w:r>
+        <w:t>Newly hatched and 10-mm larvae</w:t>
+      </w:r>
+    </w:p>
+    <w:p>
+      <w:pPr>
+        <w:pStyle w:val="TS"/>
+      </w:pPr>
+    </w:p>
+    <w:p>
+      <w:pPr>
+        <w:pStyle w:val="TS"/>
+      </w:pPr>
+      <w:r>
+        <w:lastRenderedPageBreak/>
+        <w:drawing>
+          <wp:inline distT="0" distB="0" distL="0" distR="0" wp14:anchorId="73766645" wp14:editId="5D85D884">
+            <wp:extent cx="2838450" cy="2838450"/>
+            <wp:effectExtent l="0" t="0" r="0" b="0"/>
+            <wp:docPr id="7" name="Picture 7"/>
+            <wp:cNvGraphicFramePr>
+              <a:graphicFrameLocks xmlns:a="http://schemas.openxmlformats.org/drawingml/2006/main" noChangeAspect="1"/>
+            </wp:cNvGraphicFramePr>
+            <a:graphic xmlns:a="http://schemas.openxmlformats.org/drawingml/2006/main">
+              <a:graphicData uri="http://schemas.openxmlformats.org/drawingml/2006/picture">
+                <pic:pic xmlns:pic="http://schemas.openxmlformats.org/drawingml/2006/picture">
+                  <pic:nvPicPr>
+                    <pic:cNvPr id="1" name=""/>
+                    <pic:cNvPicPr/>
+                  </pic:nvPicPr>
+                  <pic:blipFill>
+                    <a:blip r:embed="rId10"/>
+                    <a:stretch>
+                      <a:fillRect/>
+                    </a:stretch>
+                  </pic:blipFill>
+                  <pic:spPr>
+                    <a:xfrm>
+                      <a:off x="0" y="0"/>
+                      <a:ext cx="2838450" cy="2838450"/>
+                    </a:xfrm>
+                    <a:prstGeom prst="rect">
+                      <a:avLst/>
+                    </a:prstGeom>
+                  </pic:spPr>
+                </pic:pic>
+              </a:graphicData>
+            </a:graphic>
+          </wp:inline>
+        </w:drawing>
+      </w:r>
+      <w:r>
+        <w:t xml:space="preserve"> </w:t>
+      </w:r>
+      <w:r>
+        <w:drawing>
+          <wp:inline distT="0" distB="0" distL="0" distR="0" wp14:anchorId="3EBB80E7" wp14:editId="34F692AC">
+            <wp:extent cx="2809875" cy="2809875"/>
+            <wp:effectExtent l="0" t="0" r="9525" b="9525"/>
+            <wp:docPr id="8" name="Picture 8"/>
+            <wp:cNvGraphicFramePr>
+              <a:graphicFrameLocks xmlns:a="http://schemas.openxmlformats.org/drawingml/2006/main" noChangeAspect="1"/>
+            </wp:cNvGraphicFramePr>
+            <a:graphic xmlns:a="http://schemas.openxmlformats.org/drawingml/2006/main">
+              <a:graphicData uri="http://schemas.openxmlformats.org/drawingml/2006/picture">
+                <pic:pic xmlns:pic="http://schemas.openxmlformats.org/drawingml/2006/picture">
+                  <pic:nvPicPr>
+                    <pic:cNvPr id="1" name=""/>
+                    <pic:cNvPicPr/>
+                  </pic:nvPicPr>
+                  <pic:blipFill>
+                    <a:blip r:embed="rId11"/>
+                    <a:stretch>
+                      <a:fillRect/>
+                    </a:stretch>
+                  </pic:blipFill>
+                  <pic:spPr>
+                    <a:xfrm>
+                      <a:off x="0" y="0"/>
+                      <a:ext cx="2809875" cy="2809875"/>
+                    </a:xfrm>
+                    <a:prstGeom prst="rect">
+                      <a:avLst/>
+                    </a:prstGeom>
+                  </pic:spPr>
+                </pic:pic>
+              </a:graphicData>
+            </a:graphic>
+          </wp:inline>
+        </w:drawing>
+      </w:r>
+    </w:p>
+    <w:p>
+      <w:pPr>
+        <w:pStyle w:val="TS"/>
+      </w:pPr>
+      <w:r>
+        <w:t>Figures 3A and 3B</w:t>
+      </w:r>
+    </w:p>
+    <w:p>
+      <w:pPr>
+        <w:pStyle w:val="TS"/>
+      </w:pPr>
+      <w:r>
+        <w:t>Copied to cli</w:t>
+      </w:r>
+      <w:r>
+        <w:t xml:space="preserve">pboard with dimensions of </w:t>
+      </w:r>
+      <w:r>
+        <w:t>4</w:t>
+      </w:r>
+      <w:r>
+        <w:t>00x400.</w:t>
+      </w:r>
+    </w:p>
+    <w:p>
+      <w:pPr>
+        <w:pStyle w:val="TS"/>
+      </w:pPr>
+    </w:p>
+    <w:p>
+      <w:pPr>
+        <w:pStyle w:val="TS"/>
+      </w:pPr>
+    </w:p>
+    <w:p>
+      <w:pPr>
+        <w:pStyle w:val="TS"/>
+      </w:pPr>
+      <w:r>
+        <w:drawing>
+          <wp:inline distT="0" distB="0" distL="0" distR="0" wp14:anchorId="2AB66AA9" wp14:editId="3A1FDE9D">
+            <wp:extent cx="5943600" cy="2641600"/>
+            <wp:effectExtent l="0" t="0" r="0" b="6350"/>
+            <wp:docPr id="9" name="Picture 9"/>
+            <wp:cNvGraphicFramePr>
+              <a:graphicFrameLocks xmlns:a="http://schemas.openxmlformats.org/drawingml/2006/main" noChangeAspect="1"/>
+            </wp:cNvGraphicFramePr>
+            <a:graphic xmlns:a="http://schemas.openxmlformats.org/drawingml/2006/main">
+              <a:graphicData uri="http://schemas.openxmlformats.org/drawingml/2006/picture">
+                <pic:pic xmlns:pic="http://schemas.openxmlformats.org/drawingml/2006/picture">
+                  <pic:nvPicPr>
+                    <pic:cNvPr id="1" name=""/>
+                    <pic:cNvPicPr/>
+                  </pic:nvPicPr>
+                  <pic:blipFill>
+                    <a:blip r:embed="rId12"/>
+                    <a:stretch>
+                      <a:fillRect/>
+                    </a:stretch>
+                  </pic:blipFill>
+                  <pic:spPr>
+                    <a:xfrm>
+                      <a:off x="0" y="0"/>
+                      <a:ext cx="5943600" cy="2641600"/>
+                    </a:xfrm>
+                    <a:prstGeom prst="rect">
+                      <a:avLst/>
+                    </a:prstGeom>
+                  </pic:spPr>
+                </pic:pic>
+              </a:graphicData>
+            </a:graphic>
+          </wp:inline>
+        </w:drawing>
+      </w:r>
+    </w:p>
+    <w:p>
+      <w:pPr>
+        <w:pStyle w:val="TS"/>
+      </w:pPr>
+      <w:r>
+        <w:t>Figure 3</w:t>
+      </w:r>
+    </w:p>
+    <w:p>
+      <w:pPr>
+        <w:pStyle w:val="TS"/>
+      </w:pPr>
+      <w:r>
+        <w:t xml:space="preserve">Copied to clipboard with dimensions of 900x400. </w:t>
+      </w:r>
+    </w:p>
+    <w:p>
+      <w:pPr>
+        <w:pStyle w:val="TS"/>
+      </w:pPr>
+    </w:p>
+    <w:p>
+      <w:pPr>
+        <w:pStyle w:val="TS"/>
+      </w:pPr>
+    </w:p>
+    <w:p>
+      <w:pPr>
+        <w:pStyle w:val="TS"/>
+      </w:pPr>
+    </w:p>
+    <w:p>
+      <w:pPr>
+        <w:pStyle w:val="TS"/>
+      </w:pPr>
+      <w:r>
+        <w:lastRenderedPageBreak/>
+        <w:drawing>
+          <wp:inline distT="0" distB="0" distL="0" distR="0" wp14:anchorId="7A3C6656" wp14:editId="03553EF4">
+            <wp:extent cx="2686050" cy="2686050"/>
+            <wp:effectExtent l="0" t="0" r="0" b="0"/>
+            <wp:docPr id="12" name="Picture 12"/>
+            <wp:cNvGraphicFramePr>
+              <a:graphicFrameLocks xmlns:a="http://schemas.openxmlformats.org/drawingml/2006/main" noChangeAspect="1"/>
+            </wp:cNvGraphicFramePr>
+            <a:graphic xmlns:a="http://schemas.openxmlformats.org/drawingml/2006/main">
+              <a:graphicData uri="http://schemas.openxmlformats.org/drawingml/2006/picture">
+                <pic:pic xmlns:pic="http://schemas.openxmlformats.org/drawingml/2006/picture">
+                  <pic:nvPicPr>
+                    <pic:cNvPr id="1" name=""/>
+                    <pic:cNvPicPr/>
+                  </pic:nvPicPr>
+                  <pic:blipFill>
+                    <a:blip r:embed="rId13"/>
+                    <a:stretch>
+                      <a:fillRect/>
+                    </a:stretch>
+                  </pic:blipFill>
+                  <pic:spPr>
+                    <a:xfrm>
+                      <a:off x="0" y="0"/>
+                      <a:ext cx="2686050" cy="2686050"/>
+                    </a:xfrm>
+                    <a:prstGeom prst="rect">
+                      <a:avLst/>
+                    </a:prstGeom>
+                  </pic:spPr>
+                </pic:pic>
+              </a:graphicData>
+            </a:graphic>
+          </wp:inline>
+        </w:drawing>
+      </w:r>
+      <w:r>
+        <w:t xml:space="preserve"> </w:t>
+      </w:r>
+      <w:r>
+        <w:drawing>
+          <wp:inline distT="0" distB="0" distL="0" distR="0" wp14:anchorId="44819D44" wp14:editId="3B1F9099">
+            <wp:extent cx="2657475" cy="2657475"/>
+            <wp:effectExtent l="0" t="0" r="9525" b="9525"/>
+            <wp:docPr id="11" name="Picture 11"/>
+            <wp:cNvGraphicFramePr>
+              <a:graphicFrameLocks xmlns:a="http://schemas.openxmlformats.org/drawingml/2006/main" noChangeAspect="1"/>
+            </wp:cNvGraphicFramePr>
+            <a:graphic xmlns:a="http://schemas.openxmlformats.org/drawingml/2006/main">
+              <a:graphicData uri="http://schemas.openxmlformats.org/drawingml/2006/picture">
+                <pic:pic xmlns:pic="http://schemas.openxmlformats.org/drawingml/2006/picture">
+                  <pic:nvPicPr>
+                    <pic:cNvPr id="1" name=""/>
+                    <pic:cNvPicPr/>
+                  </pic:nvPicPr>
+                  <pic:blipFill>
+                    <a:blip r:embed="rId14"/>
+                    <a:stretch>
+                      <a:fillRect/>
+                    </a:stretch>
+                  </pic:blipFill>
+                  <pic:spPr>
+                    <a:xfrm>
+                      <a:off x="0" y="0"/>
+                      <a:ext cx="2657475" cy="2657475"/>
+                    </a:xfrm>
+                    <a:prstGeom prst="rect">
+                      <a:avLst/>
+                    </a:prstGeom>
+                  </pic:spPr>
+                </pic:pic>
+              </a:graphicData>
+            </a:graphic>
+          </wp:inline>
+        </w:drawing>
+      </w:r>
+    </w:p>
+    <w:p>
+      <w:pPr>
+        <w:pStyle w:val="TS"/>
+      </w:pPr>
+      <w:r>
+        <w:t>Figures 3A and 3B (alt)</w:t>
+      </w:r>
+    </w:p>
+    <w:p>
+      <w:pPr>
+        <w:pStyle w:val="TS"/>
+      </w:pPr>
+      <w:r>
+        <w:t>Copied to clipboard with dimensions of 400x400.</w:t>
+      </w:r>
+    </w:p>
+    <w:p>
+      <w:pPr>
+        <w:pStyle w:val="TS"/>
+      </w:pPr>
+    </w:p>
+    <w:p>
+      <w:pPr>
+        <w:pStyle w:val="TS"/>
+      </w:pPr>
+      <w:r>
+        <w:drawing>
+          <wp:inline distT="0" distB="0" distL="0" distR="0" wp14:anchorId="2C11C8C0" wp14:editId="3611B36E">
+            <wp:extent cx="5943600" cy="2641600"/>
+            <wp:effectExtent l="0" t="0" r="0" b="6350"/>
+            <wp:docPr id="10" name="Picture 10"/>
+            <wp:cNvGraphicFramePr>
+              <a:graphicFrameLocks xmlns:a="http://schemas.openxmlformats.org/drawingml/2006/main" noChangeAspect="1"/>
+            </wp:cNvGraphicFramePr>
+            <a:graphic xmlns:a="http://schemas.openxmlformats.org/drawingml/2006/main">
+              <a:graphicData uri="http://schemas.openxmlformats.org/drawingml/2006/picture">
+                <pic:pic xmlns:pic="http://schemas.openxmlformats.org/drawingml/2006/picture">
+                  <pic:nvPicPr>
+                    <pic:cNvPr id="1" name=""/>
+                    <pic:cNvPicPr/>
+                  </pic:nvPicPr>
+                  <pic:blipFill>
+                    <a:blip r:embed="rId15"/>
+                    <a:stretch>
+                      <a:fillRect/>
+                    </a:stretch>
+                  </pic:blipFill>
+                  <pic:spPr>
+                    <a:xfrm>
+                      <a:off x="0" y="0"/>
+                      <a:ext cx="5943600" cy="2641600"/>
+                    </a:xfrm>
+                    <a:prstGeom prst="rect">
+                      <a:avLst/>
+                    </a:prstGeom>
+                  </pic:spPr>
+                </pic:pic>
+              </a:graphicData>
+            </a:graphic>
+          </wp:inline>
+        </w:drawing>
+      </w:r>
+    </w:p>
+    <w:p>
+      <w:pPr>
+        <w:pStyle w:val="TS"/>
+      </w:pPr>
+      <w:r>
+        <w:t>Figure 3 (alt)</w:t>
+      </w:r>
+    </w:p>
+    <w:p>
+      <w:pPr>
+        <w:pStyle w:val="TS"/>
+      </w:pPr>
+      <w:r>
+        <w:t xml:space="preserve">Copied to clipboard with dimensions of 900x400. </w:t>
+      </w:r>
+    </w:p>
+    <w:p>
+      <w:pPr>
+        <w:pStyle w:val="TS"/>
+      </w:pPr>
     </w:p>
     <w:sectPr>
       <w:pgSz w:w="12240" w:h="15840"/>

</xml_diff>

<commit_message>
Updated 10mm figure and summary to exclude outlier; Finished Ch 3 draft
</commit_message>
<xml_diff>
--- a/Ionocyte/Figures/Ionoregulatory Responses to OA figures.docx
+++ b/Ionocyte/Figures/Ionoregulatory Responses to OA figures.docx
@@ -67,6 +67,9 @@
         <w:pStyle w:val="TS"/>
       </w:pPr>
       <w:r>
+        <w:rPr>
+          <w:noProof/>
+        </w:rPr>
         <w:drawing>
           <wp:inline distT="0" distB="0" distL="0" distR="0" wp14:anchorId="02658093" wp14:editId="3DC0D46D">
             <wp:extent cx="2695575" cy="2695575"/>
@@ -107,6 +110,9 @@
         <w:t xml:space="preserve"> </w:t>
       </w:r>
       <w:r>
+        <w:rPr>
+          <w:noProof/>
+        </w:rPr>
         <w:drawing>
           <wp:inline distT="0" distB="0" distL="0" distR="0" wp14:anchorId="0659BC0C" wp14:editId="532A4C54">
             <wp:extent cx="2676525" cy="2676525"/>
@@ -170,6 +176,9 @@
         <w:pStyle w:val="TS"/>
       </w:pPr>
       <w:r>
+        <w:rPr>
+          <w:noProof/>
+        </w:rPr>
         <w:drawing>
           <wp:inline distT="0" distB="0" distL="0" distR="0" wp14:anchorId="1F1653A6" wp14:editId="37E7C94E">
             <wp:extent cx="5943600" cy="2641600"/>
@@ -243,6 +252,9 @@
         <w:pStyle w:val="TS"/>
       </w:pPr>
       <w:r>
+        <w:rPr>
+          <w:noProof/>
+        </w:rPr>
         <w:drawing>
           <wp:inline distT="0" distB="0" distL="0" distR="0" wp14:anchorId="659DC4B3" wp14:editId="1A50ECFF">
             <wp:extent cx="2743200" cy="2743200"/>
@@ -283,6 +295,9 @@
         <w:t xml:space="preserve"> </w:t>
       </w:r>
       <w:r>
+        <w:rPr>
+          <w:noProof/>
+        </w:rPr>
         <w:drawing>
           <wp:inline distT="0" distB="0" distL="0" distR="0" wp14:anchorId="1345426D" wp14:editId="20BE73F9">
             <wp:extent cx="2743200" cy="2743200"/>
@@ -346,6 +361,9 @@
         <w:pStyle w:val="TS"/>
       </w:pPr>
       <w:r>
+        <w:rPr>
+          <w:noProof/>
+        </w:rPr>
         <w:drawing>
           <wp:inline distT="0" distB="0" distL="0" distR="0" wp14:anchorId="49B833B0" wp14:editId="5BF272A8">
             <wp:extent cx="5943600" cy="2641600"/>
@@ -427,7 +445,9 @@
         <w:pStyle w:val="TS"/>
       </w:pPr>
       <w:r>
-        <w:lastRenderedPageBreak/>
+        <w:rPr>
+          <w:noProof/>
+        </w:rPr>
         <w:drawing>
           <wp:inline distT="0" distB="0" distL="0" distR="0" wp14:anchorId="73766645" wp14:editId="5D85D884">
             <wp:extent cx="2838450" cy="2838450"/>
@@ -469,10 +489,10 @@
       </w:r>
       <w:r>
         <w:drawing>
-          <wp:inline distT="0" distB="0" distL="0" distR="0" wp14:anchorId="3EBB80E7" wp14:editId="34F692AC">
-            <wp:extent cx="2809875" cy="2809875"/>
-            <wp:effectExtent l="0" t="0" r="9525" b="9525"/>
-            <wp:docPr id="8" name="Picture 8"/>
+          <wp:inline distT="0" distB="0" distL="0" distR="0" wp14:anchorId="377CD3E0" wp14:editId="63F1FA0F">
+            <wp:extent cx="2847892" cy="2847892"/>
+            <wp:effectExtent l="0" t="0" r="0" b="0"/>
+            <wp:docPr id="14" name="Picture 14"/>
             <wp:cNvGraphicFramePr>
               <a:graphicFrameLocks xmlns:a="http://schemas.openxmlformats.org/drawingml/2006/main" noChangeAspect="1"/>
             </wp:cNvGraphicFramePr>
@@ -492,7 +512,7 @@
                   <pic:spPr>
                     <a:xfrm>
                       <a:off x="0" y="0"/>
-                      <a:ext cx="2809875" cy="2809875"/>
+                      <a:ext cx="2856250" cy="2856250"/>
                     </a:xfrm>
                     <a:prstGeom prst="rect">
                       <a:avLst/>
@@ -518,38 +538,32 @@
         <w:pStyle w:val="TS"/>
       </w:pPr>
       <w:r>
-        <w:t>Copied to cli</w:t>
-      </w:r>
-      <w:r>
-        <w:t xml:space="preserve">pboard with dimensions of </w:t>
-      </w:r>
-      <w:r>
-        <w:t>4</w:t>
-      </w:r>
-      <w:r>
-        <w:t>00x400.</w:t>
-      </w:r>
-    </w:p>
-    <w:p>
-      <w:pPr>
-        <w:pStyle w:val="TS"/>
-      </w:pPr>
-    </w:p>
-    <w:p>
-      <w:pPr>
-        <w:pStyle w:val="TS"/>
-      </w:pPr>
-    </w:p>
-    <w:p>
-      <w:pPr>
-        <w:pStyle w:val="TS"/>
-      </w:pPr>
-      <w:r>
+        <w:t>Copied to clipboard with dimensions of 400x400.</w:t>
+      </w:r>
+    </w:p>
+    <w:p>
+      <w:pPr>
+        <w:pStyle w:val="TS"/>
+      </w:pPr>
+    </w:p>
+    <w:p>
+      <w:pPr>
+        <w:pStyle w:val="TS"/>
+      </w:pPr>
+    </w:p>
+    <w:p>
+      <w:pPr>
+        <w:pStyle w:val="TS"/>
+      </w:pPr>
+      <w:r>
+        <w:rPr>
+          <w:noProof/>
+        </w:rPr>
         <w:drawing>
-          <wp:inline distT="0" distB="0" distL="0" distR="0" wp14:anchorId="2AB66AA9" wp14:editId="3A1FDE9D">
-            <wp:extent cx="5943600" cy="2641600"/>
-            <wp:effectExtent l="0" t="0" r="0" b="6350"/>
-            <wp:docPr id="9" name="Picture 9"/>
+          <wp:inline distT="0" distB="0" distL="0" distR="0" wp14:anchorId="607C9EF1" wp14:editId="3D8491BE">
+            <wp:extent cx="5689159" cy="2528515"/>
+            <wp:effectExtent l="0" t="0" r="6985" b="5715"/>
+            <wp:docPr id="13" name="Picture 13"/>
             <wp:cNvGraphicFramePr>
               <a:graphicFrameLocks xmlns:a="http://schemas.openxmlformats.org/drawingml/2006/main" noChangeAspect="1"/>
             </wp:cNvGraphicFramePr>
@@ -569,7 +583,7 @@
                   <pic:spPr>
                     <a:xfrm>
                       <a:off x="0" y="0"/>
-                      <a:ext cx="5943600" cy="2641600"/>
+                      <a:ext cx="5698175" cy="2532522"/>
                     </a:xfrm>
                     <a:prstGeom prst="rect">
                       <a:avLst/>
@@ -618,7 +632,9 @@
         <w:pStyle w:val="TS"/>
       </w:pPr>
       <w:r>
-        <w:lastRenderedPageBreak/>
+        <w:rPr>
+          <w:noProof/>
+        </w:rPr>
         <w:drawing>
           <wp:inline distT="0" distB="0" distL="0" distR="0" wp14:anchorId="7A3C6656" wp14:editId="03553EF4">
             <wp:extent cx="2686050" cy="2686050"/>
@@ -659,6 +675,9 @@
         <w:t xml:space="preserve"> </w:t>
       </w:r>
       <w:r>
+        <w:rPr>
+          <w:noProof/>
+        </w:rPr>
         <w:drawing>
           <wp:inline distT="0" distB="0" distL="0" distR="0" wp14:anchorId="44819D44" wp14:editId="3B1F9099">
             <wp:extent cx="2657475" cy="2657475"/>
@@ -722,6 +741,9 @@
         <w:pStyle w:val="TS"/>
       </w:pPr>
       <w:r>
+        <w:rPr>
+          <w:noProof/>
+        </w:rPr>
         <w:drawing>
           <wp:inline distT="0" distB="0" distL="0" distR="0" wp14:anchorId="2C11C8C0" wp14:editId="3611B36E">
             <wp:extent cx="5943600" cy="2641600"/>

</xml_diff>